<commit_message>
SAA project twitter cross validation SBD KDA ingest
</commit_message>
<xml_diff>
--- a/SistemasDeAprendizajeAutomatico/Andreas/2-Twitter/JBSL-Twitter-Notes_Dirty.docx
+++ b/SistemasDeAprendizajeAutomatico/Andreas/2-Twitter/JBSL-Twitter-Notes_Dirty.docx
@@ -3,17 +3,30 @@
 <w:document xmlns:wpc="http://schemas.microsoft.com/office/word/2010/wordprocessingCanvas" xmlns:cx="http://schemas.microsoft.com/office/drawing/2014/chartex" xmlns:cx1="http://schemas.microsoft.com/office/drawing/2015/9/8/chartex" xmlns:cx2="http://schemas.microsoft.com/office/drawing/2015/10/21/chartex" xmlns:cx3="http://schemas.microsoft.com/office/drawing/2016/5/9/chartex" xmlns:cx4="http://schemas.microsoft.com/office/drawing/2016/5/10/chartex" xmlns:cx5="http://schemas.microsoft.com/office/drawing/2016/5/11/chartex" xmlns:cx6="http://schemas.microsoft.com/office/drawing/2016/5/12/chartex" xmlns:cx7="http://schemas.microsoft.com/office/drawing/2016/5/13/chartex" xmlns:cx8="http://schemas.microsoft.com/office/drawing/2016/5/14/chartex" xmlns:mc="http://schemas.openxmlformats.org/markup-compatibility/2006" xmlns:aink="http://schemas.microsoft.com/office/drawing/2016/ink" xmlns:am3d="http://schemas.microsoft.com/office/drawing/2017/model3d" xmlns:o="urn:schemas-microsoft-com:office:office" xmlns:oel="http://schemas.microsoft.com/office/2019/extlst" xmlns:r="http://schemas.openxmlformats.org/officeDocument/2006/relationships" xmlns:m="http://schemas.openxmlformats.org/officeDocument/2006/math" xmlns:v="urn:schemas-microsoft-com:vml" xmlns:wp14="http://schemas.microsoft.com/office/word/2010/wordprocessingDrawing" xmlns:wp="http://schemas.openxmlformats.org/drawingml/2006/wordprocessingDrawing" xmlns:w10="urn:schemas-microsoft-com:office:word" xmlns:w="http://schemas.openxmlformats.org/wordprocessingml/2006/main" xmlns:w14="http://schemas.microsoft.com/office/word/2010/wordml" xmlns:w15="http://schemas.microsoft.com/office/word/2012/wordml" xmlns:w16cex="http://schemas.microsoft.com/office/word/2018/wordml/cex" xmlns:w16cid="http://schemas.microsoft.com/office/word/2016/wordml/cid" xmlns:w16="http://schemas.microsoft.com/office/word/2018/wordml" xmlns:w16sdtdh="http://schemas.microsoft.com/office/word/2020/wordml/sdtdatahash" xmlns:w16se="http://schemas.microsoft.com/office/word/2015/wordml/symex" xmlns:wpg="http://schemas.microsoft.com/office/word/2010/wordprocessingGroup" xmlns:wpi="http://schemas.microsoft.com/office/word/2010/wordprocessingInk" xmlns:wne="http://schemas.microsoft.com/office/word/2006/wordml" xmlns:wps="http://schemas.microsoft.com/office/word/2010/wordprocessingShape" mc:Ignorable="w14 w15 w16se w16cid w16 w16cex w16sdtdh wp14">
   <w:body>
     <w:p>
+      <w:pPr>
+        <w:jc w:val="both"/>
+      </w:pPr>
       <w:r>
         <w:t>12/02/2024</w:t>
       </w:r>
     </w:p>
-    <w:p/>
-    <w:p>
+    <w:p>
+      <w:pPr>
+        <w:jc w:val="both"/>
+      </w:pPr>
+    </w:p>
+    <w:p>
+      <w:pPr>
+        <w:jc w:val="both"/>
+      </w:pPr>
       <w:r>
         <w:t>19/02/2024</w:t>
       </w:r>
     </w:p>
     <w:p>
+      <w:pPr>
+        <w:jc w:val="both"/>
+      </w:pPr>
       <w:r>
         <w:t>Predecir popularidad de tweets</w:t>
       </w:r>
@@ -28,6 +41,7 @@
           <w:ilvl w:val="0"/>
           <w:numId w:val="1"/>
         </w:numPr>
+        <w:jc w:val="both"/>
       </w:pPr>
       <w:r>
         <w:t>Regresión: valores continuos</w:t>
@@ -40,17 +54,24 @@
           <w:ilvl w:val="0"/>
           <w:numId w:val="1"/>
         </w:numPr>
+        <w:jc w:val="both"/>
       </w:pPr>
       <w:r>
         <w:t>Clasificación: valores discretos (número limitado de opciones)</w:t>
       </w:r>
     </w:p>
     <w:p>
+      <w:pPr>
+        <w:jc w:val="both"/>
+      </w:pPr>
       <w:r>
         <w:t>Los problemas de regresión se pueden transformar en problemas de clasificación (para responder a preguntas sí o no).</w:t>
       </w:r>
     </w:p>
     <w:p>
+      <w:pPr>
+        <w:jc w:val="both"/>
+      </w:pPr>
       <w:r>
         <w:t>Es importante recalcar que los modelos predicen una probabilidad, pero después hay que darle significado a esa probabilidad</w:t>
       </w:r>
@@ -59,21 +80,33 @@
       </w:r>
     </w:p>
     <w:p>
+      <w:pPr>
+        <w:jc w:val="both"/>
+      </w:pPr>
       <w:r>
         <w:t>No es lo mismo predecir un ‘no’ cuando la respuesta es ‘si’ que predecir un ‘si’ cuando la respuesta es no (ejemplo detección enfermedades)</w:t>
       </w:r>
     </w:p>
     <w:p>
+      <w:pPr>
+        <w:jc w:val="both"/>
+      </w:pPr>
       <w:r>
         <w:t>Datos</w:t>
       </w:r>
     </w:p>
     <w:p>
+      <w:pPr>
+        <w:jc w:val="both"/>
+      </w:pPr>
       <w:r>
         <w:t>Hay dos conjuntos de datos que se han de relacionar.</w:t>
       </w:r>
     </w:p>
     <w:p>
+      <w:pPr>
+        <w:jc w:val="both"/>
+      </w:pPr>
       <w:r>
         <w:t xml:space="preserve">No hay ninguna variable que sea un </w:t>
       </w:r>
@@ -87,26 +120,41 @@
       </w:r>
     </w:p>
     <w:p>
+      <w:pPr>
+        <w:jc w:val="both"/>
+      </w:pPr>
       <w:r>
         <w:t>Contexto</w:t>
       </w:r>
     </w:p>
     <w:p>
+      <w:pPr>
+        <w:jc w:val="both"/>
+      </w:pPr>
       <w:r>
         <w:t>Eres una empresa que busca crecer su negocia a través a de publicar mensajes en redes sociales (Content marketing). Atraer clientes a través de un producto.</w:t>
       </w:r>
     </w:p>
     <w:p>
+      <w:pPr>
+        <w:jc w:val="both"/>
+      </w:pPr>
       <w:r>
         <w:t>Quieren buscar tweets populares para crear contenido alrededor de ese tweet, lo antes posible.</w:t>
       </w:r>
     </w:p>
     <w:p>
+      <w:pPr>
+        <w:jc w:val="both"/>
+      </w:pPr>
       <w:r>
         <w:t>Para ello nos piden crear un modelo que detecte que tweets van a ser populares lo antes posible.</w:t>
       </w:r>
     </w:p>
     <w:p>
+      <w:pPr>
+        <w:jc w:val="both"/>
+      </w:pPr>
       <w:r>
         <w:t xml:space="preserve">Los datos son </w:t>
       </w:r>
@@ -135,24 +183,40 @@
         <w:t>.</w:t>
       </w:r>
     </w:p>
-    <w:p/>
-    <w:p>
+    <w:p>
+      <w:pPr>
+        <w:jc w:val="both"/>
+      </w:pPr>
+    </w:p>
+    <w:p>
+      <w:pPr>
+        <w:jc w:val="both"/>
+      </w:pPr>
       <w:r>
         <w:br/>
       </w:r>
     </w:p>
     <w:p>
+      <w:pPr>
+        <w:jc w:val="both"/>
+      </w:pPr>
       <w:r>
         <w:br w:type="page"/>
       </w:r>
     </w:p>
     <w:p>
+      <w:pPr>
+        <w:jc w:val="both"/>
+      </w:pPr>
       <w:r>
         <w:lastRenderedPageBreak/>
         <w:t>Targets para clasificación</w:t>
       </w:r>
     </w:p>
     <w:p>
+      <w:pPr>
+        <w:jc w:val="both"/>
+      </w:pPr>
       <w:r>
         <w:t xml:space="preserve">El </w:t>
       </w:r>
@@ -174,6 +238,9 @@
       </w:r>
     </w:p>
     <w:p>
+      <w:pPr>
+        <w:jc w:val="both"/>
+      </w:pPr>
       <w:r>
         <w:t xml:space="preserve">Hay que crear un </w:t>
       </w:r>
@@ -193,6 +260,7 @@
           <w:ilvl w:val="0"/>
           <w:numId w:val="1"/>
         </w:numPr>
+        <w:jc w:val="both"/>
       </w:pPr>
       <w:r>
         <w:t>Se puede crear una variable a partir</w:t>
@@ -218,6 +286,9 @@
       </w:r>
     </w:p>
     <w:p>
+      <w:pPr>
+        <w:jc w:val="both"/>
+      </w:pPr>
       <w:r>
         <w:t xml:space="preserve">Los datos tienen muchísimos </w:t>
       </w:r>
@@ -231,6 +302,9 @@
       </w:r>
     </w:p>
     <w:p>
+      <w:pPr>
+        <w:jc w:val="both"/>
+      </w:pPr>
       <w:r>
         <w:t xml:space="preserve">Hay que tener cuidado con escoger un </w:t>
       </w:r>
@@ -247,6 +321,9 @@
       </w:r>
     </w:p>
     <w:p>
+      <w:pPr>
+        <w:jc w:val="both"/>
+      </w:pPr>
       <w:proofErr w:type="spellStart"/>
       <w:r>
         <w:lastRenderedPageBreak/>
@@ -271,6 +348,9 @@
       <w:proofErr w:type="spellEnd"/>
     </w:p>
     <w:p>
+      <w:pPr>
+        <w:jc w:val="both"/>
+      </w:pPr>
       <w:r>
         <w:t xml:space="preserve">Para saber si el tweet es relevante para crear un </w:t>
       </w:r>
@@ -308,6 +388,9 @@
       </w:r>
     </w:p>
     <w:p>
+      <w:pPr>
+        <w:jc w:val="both"/>
+      </w:pPr>
       <w:r>
         <w:t>Se va a hacer contenido relacionado al tweet, por lo que importa es la visitas/</w:t>
       </w:r>
@@ -342,6 +425,9 @@
       <w:proofErr w:type="spellEnd"/>
     </w:p>
     <w:p>
+      <w:pPr>
+        <w:jc w:val="both"/>
+      </w:pPr>
       <w:proofErr w:type="gramStart"/>
       <w:r>
         <w:t>Tener en cuenta el tiempo de los tweets?</w:t>
@@ -350,6 +436,7 @@
     </w:p>
     <w:p>
       <w:pPr>
+        <w:jc w:val="both"/>
         <w:rPr>
           <w:b/>
           <w:bCs/>
@@ -365,6 +452,7 @@
     </w:p>
     <w:p>
       <w:pPr>
+        <w:jc w:val="both"/>
         <w:rPr>
           <w:b/>
           <w:bCs/>
@@ -373,6 +461,7 @@
     </w:p>
     <w:p>
       <w:pPr>
+        <w:jc w:val="both"/>
         <w:rPr>
           <w:b/>
           <w:bCs/>
@@ -387,17 +476,26 @@
       </w:r>
     </w:p>
     <w:p>
+      <w:pPr>
+        <w:jc w:val="both"/>
+      </w:pPr>
       <w:r>
         <w:lastRenderedPageBreak/>
         <w:t>04/03/2024</w:t>
       </w:r>
     </w:p>
     <w:p>
+      <w:pPr>
+        <w:jc w:val="both"/>
+      </w:pPr>
       <w:r>
         <w:t>Predicción</w:t>
       </w:r>
     </w:p>
     <w:p>
+      <w:pPr>
+        <w:jc w:val="both"/>
+      </w:pPr>
       <w:proofErr w:type="spellStart"/>
       <w:r>
         <w:t>Predict</w:t>
@@ -413,6 +511,9 @@
       <w:proofErr w:type="spellEnd"/>
     </w:p>
     <w:p>
+      <w:pPr>
+        <w:jc w:val="both"/>
+      </w:pPr>
       <w:proofErr w:type="spellStart"/>
       <w:r>
         <w:t>Predict_proba</w:t>
@@ -423,6 +524,9 @@
       </w:r>
     </w:p>
     <w:p>
+      <w:pPr>
+        <w:jc w:val="both"/>
+      </w:pPr>
       <w:r>
         <w:t xml:space="preserve">El modelo te otorga una </w:t>
       </w:r>
@@ -438,8 +542,15 @@
         <w:t>predicción.</w:t>
       </w:r>
     </w:p>
-    <w:p/>
-    <w:p>
+    <w:p>
+      <w:pPr>
+        <w:jc w:val="both"/>
+      </w:pPr>
+    </w:p>
+    <w:p>
+      <w:pPr>
+        <w:jc w:val="both"/>
+      </w:pPr>
       <w:r>
         <w:t>Modelos</w:t>
       </w:r>
@@ -451,6 +562,7 @@
           <w:ilvl w:val="0"/>
           <w:numId w:val="1"/>
         </w:numPr>
+        <w:jc w:val="both"/>
       </w:pPr>
       <w:r>
         <w:t xml:space="preserve">Regresión </w:t>
@@ -468,6 +580,7 @@
           <w:ilvl w:val="0"/>
           <w:numId w:val="1"/>
         </w:numPr>
+        <w:jc w:val="both"/>
       </w:pPr>
       <w:r>
         <w:t xml:space="preserve">Modelos en árbol: los mas versátiles, existen el básico y luego optimizaciones de estos modelos donde se hace </w:t>
@@ -485,6 +598,7 @@
           <w:ilvl w:val="0"/>
           <w:numId w:val="1"/>
         </w:numPr>
+        <w:jc w:val="both"/>
       </w:pPr>
       <w:proofErr w:type="gramStart"/>
       <w:r>
@@ -492,8 +606,15 @@
       </w:r>
       <w:proofErr w:type="gramEnd"/>
     </w:p>
-    <w:p/>
-    <w:p>
+    <w:p>
+      <w:pPr>
+        <w:jc w:val="both"/>
+      </w:pPr>
+    </w:p>
+    <w:p>
+      <w:pPr>
+        <w:jc w:val="both"/>
+      </w:pPr>
       <w:r>
         <w:t xml:space="preserve">Cuanto mas complejo es un modelo, mas probabilidad hay de que ocurra </w:t>
       </w:r>
@@ -503,7 +624,15 @@
       </w:r>
       <w:proofErr w:type="spellEnd"/>
       <w:r>
-        <w:t xml:space="preserve">. Cuando mas </w:t>
+        <w:t xml:space="preserve">. Cuando </w:t>
+      </w:r>
+      <w:proofErr w:type="spellStart"/>
+      <w:r>
+        <w:t>mas</w:t>
+      </w:r>
+      <w:proofErr w:type="spellEnd"/>
+      <w:r>
+        <w:t xml:space="preserve"> </w:t>
       </w:r>
       <w:proofErr w:type="spellStart"/>
       <w:r>
@@ -522,6 +651,88 @@
       <w:proofErr w:type="gramEnd"/>
       <w:r>
         <w:t xml:space="preserve"> pero también puedes fallar mas</w:t>
+      </w:r>
+    </w:p>
+    <w:p>
+      <w:pPr>
+        <w:jc w:val="both"/>
+      </w:pPr>
+      <w:r>
+        <w:br w:type="page"/>
+      </w:r>
+    </w:p>
+    <w:p>
+      <w:pPr>
+        <w:jc w:val="both"/>
+      </w:pPr>
+      <w:r>
+        <w:lastRenderedPageBreak/>
+        <w:t>11/03/2024</w:t>
+      </w:r>
+    </w:p>
+    <w:p>
+      <w:pPr>
+        <w:jc w:val="both"/>
+      </w:pPr>
+      <w:r>
+        <w:t>Optimización</w:t>
+      </w:r>
+    </w:p>
+    <w:p>
+      <w:pPr>
+        <w:jc w:val="both"/>
+      </w:pPr>
+      <w:r>
+        <w:t>Todos los modelos tienen una gran cantidad de parámetros para ajustar su comportamiento</w:t>
+      </w:r>
+      <w:r>
+        <w:t xml:space="preserve">. Probar todas las posibles combinaciones de modelos y parámetros puede resultar una tarea imposible. Para dar saltos muy grandes de rendimiento es necesario cambiar la metodología, sin </w:t>
+      </w:r>
+      <w:r>
+        <w:t>embargo</w:t>
+      </w:r>
+      <w:r>
+        <w:t>, para mejorar ligeramente el modelo, esta técnica resulta útil.</w:t>
+      </w:r>
+    </w:p>
+    <w:p>
+      <w:pPr>
+        <w:jc w:val="both"/>
+      </w:pPr>
+      <w:r>
+        <w:t>La optimización se suele realizar una vez satisfecho con el modelo y metodología ya seleccionado.</w:t>
+      </w:r>
+    </w:p>
+    <w:p>
+      <w:pPr>
+        <w:jc w:val="both"/>
+      </w:pPr>
+      <w:r>
+        <w:t xml:space="preserve">Para realizar estas pruebas de optimización automáticamente, se puede utilizar la herramienta </w:t>
+      </w:r>
+      <w:proofErr w:type="spellStart"/>
+      <w:r>
+        <w:t>GridSearchCV</w:t>
+      </w:r>
+      <w:proofErr w:type="spellEnd"/>
+      <w:r>
+        <w:t>. Entrena el modelo con todas las combinaciones y devuelve la mejor combinación.</w:t>
+      </w:r>
+    </w:p>
+    <w:p>
+      <w:pPr>
+        <w:jc w:val="both"/>
+      </w:pPr>
+      <w:r>
+        <w:t xml:space="preserve">Esta metodología se puede combinar con la herramienta Pipeline para mejorar sus resultados. Es un </w:t>
+      </w:r>
+      <w:proofErr w:type="spellStart"/>
+      <w:r>
+        <w:t>wrapper</w:t>
+      </w:r>
+      <w:proofErr w:type="spellEnd"/>
+      <w:r>
+        <w:t xml:space="preserve"> para ejecutar varios pasos uno detrás de otros</w:t>
       </w:r>
     </w:p>
     <w:sectPr>

</xml_diff>

<commit_message>
SAA metrics and overfitting
</commit_message>
<xml_diff>
--- a/SistemasDeAprendizajeAutomatico/Andreas/2-Twitter/JBSL-Twitter-Notes_Dirty.docx
+++ b/SistemasDeAprendizajeAutomatico/Andreas/2-Twitter/JBSL-Twitter-Notes_Dirty.docx
@@ -833,6 +833,65 @@
         </w:rPr>
         <w:t>Caer en un umbral final</w:t>
       </w:r>
+    </w:p>
+    <w:p>
+      <w:pPr>
+        <w:jc w:val="both"/>
+        <w:rPr>
+          <w:b/>
+          <w:bCs/>
+        </w:rPr>
+      </w:pPr>
+    </w:p>
+    <w:p>
+      <w:pPr>
+        <w:jc w:val="both"/>
+        <w:rPr>
+          <w:b/>
+          <w:bCs/>
+        </w:rPr>
+      </w:pPr>
+    </w:p>
+    <w:p>
+      <w:pPr>
+        <w:rPr>
+          <w:b/>
+          <w:bCs/>
+        </w:rPr>
+      </w:pPr>
+      <w:r>
+        <w:rPr>
+          <w:b/>
+          <w:bCs/>
+        </w:rPr>
+        <w:br w:type="page"/>
+      </w:r>
+    </w:p>
+    <w:p>
+      <w:pPr>
+        <w:jc w:val="both"/>
+        <w:rPr>
+          <w:lang w:val="en-US"/>
+        </w:rPr>
+      </w:pPr>
+      <w:r>
+        <w:lastRenderedPageBreak/>
+        <w:t>2</w:t>
+      </w:r>
+      <w:r>
+        <w:rPr>
+          <w:lang w:val="en-US"/>
+        </w:rPr>
+        <w:t>2/04/2024</w:t>
+      </w:r>
+    </w:p>
+    <w:p>
+      <w:pPr>
+        <w:jc w:val="both"/>
+        <w:rPr>
+          <w:lang w:val="en-US"/>
+        </w:rPr>
+      </w:pPr>
     </w:p>
     <w:sectPr>
       <w:pgSz w:w="11906" w:h="16838"/>

</xml_diff>